<commit_message>
Se modificó el texto
</commit_message>
<xml_diff>
--- a/Informe_Word.docx
+++ b/Informe_Word.docx
@@ -80,13 +80,13 @@
         <w:t xml:space="preserve">5/3/2021</w:t>
       </w:r>
     </w:p>
-    <w:bookmarkStart w:id="21" w:name="r-markdown"/>
+    <w:bookmarkStart w:id="21" w:name="tema-1"/>
     <w:p>
       <w:pPr>
         <w:pStyle w:val="Ttulo2"/>
       </w:pPr>
       <w:r>
-        <w:t xml:space="preserve">R Markdown</w:t>
+        <w:t xml:space="preserve">Tema 1</w:t>
       </w:r>
     </w:p>
     <w:p>

</xml_diff>